<commit_message>
Update publication details for 2 pilot 2 papers
</commit_message>
<xml_diff>
--- a/css/JDACS4C_Publications.docx
+++ b/css/JDACS4C_Publications.docx
@@ -57,7 +57,6 @@
                 <w:bCs/>
               </w:rPr>
             </w:pPr>
-            <w:bookmarkStart w:id="0" w:name="_GoBack" w:colFirst="0" w:colLast="4"/>
             <w:r>
               <w:rPr>
                 <w:b/>
@@ -257,15 +256,7 @@
           </w:tcPr>
           <w:p>
             <w:r>
-              <w:t xml:space="preserve">“Computational </w:t>
-            </w:r>
-            <w:proofErr w:type="spellStart"/>
-            <w:r>
-              <w:t>Lipidomics</w:t>
-            </w:r>
-            <w:proofErr w:type="spellEnd"/>
-            <w:r>
-              <w:t xml:space="preserve"> of the Neuronal Plasma Membrane”</w:t>
+              <w:t>“Computational Lipidomics of the Neuronal Plasma Membrane”</w:t>
             </w:r>
           </w:p>
         </w:tc>
@@ -289,23 +280,7 @@
           </w:tcPr>
           <w:p>
             <w:r>
-              <w:t xml:space="preserve">H.I. </w:t>
-            </w:r>
-            <w:proofErr w:type="spellStart"/>
-            <w:r>
-              <w:t>Ingólfsson</w:t>
-            </w:r>
-            <w:proofErr w:type="spellEnd"/>
-            <w:r>
-              <w:t xml:space="preserve">, T.S. Carpenter, H. Bhatia, P.T. Bremer, S.J. </w:t>
-            </w:r>
-            <w:proofErr w:type="spellStart"/>
-            <w:r>
-              <w:t>Marrink</w:t>
-            </w:r>
-            <w:proofErr w:type="spellEnd"/>
-            <w:r>
-              <w:t>, F.C. Lightstone</w:t>
+              <w:t>H.I. Ingólfsson, T.S. Carpenter, H. Bhatia, P.T. Bremer, S.J. Marrink, F.C. Lightstone</w:t>
             </w:r>
           </w:p>
         </w:tc>
@@ -352,13 +327,8 @@
             <w:hideMark/>
           </w:tcPr>
           <w:p>
-            <w:proofErr w:type="spellStart"/>
-            <w:r>
-              <w:t>Biophys</w:t>
-            </w:r>
-            <w:proofErr w:type="spellEnd"/>
-            <w:r>
-              <w:t xml:space="preserve">. J.  113:2271–2280, 2017. open access, DOI: </w:t>
+            <w:r>
+              <w:t xml:space="preserve">Biophys. J.  113:2271–2280, 2017. open access, DOI: </w:t>
             </w:r>
             <w:hyperlink r:id="rId4" w:history="1">
               <w:r>
@@ -444,15 +414,7 @@
           </w:tcPr>
           <w:p>
             <w:r>
-              <w:t xml:space="preserve">Chung JK, Lee YK, Denson JP, Gillette WK, </w:t>
-            </w:r>
-            <w:proofErr w:type="gramStart"/>
-            <w:r>
-              <w:t>Alvarez  S</w:t>
-            </w:r>
-            <w:proofErr w:type="gramEnd"/>
-            <w:r>
-              <w:t>, Stephen AG, Groves JT</w:t>
+              <w:t>Chung JK, Lee YK, Denson JP, Gillette WK, Alvarez  S, Stephen AG, Groves JT</w:t>
             </w:r>
           </w:p>
         </w:tc>
@@ -499,13 +461,8 @@
             <w:hideMark/>
           </w:tcPr>
           <w:p>
-            <w:proofErr w:type="spellStart"/>
-            <w:r>
-              <w:t>Biophys</w:t>
-            </w:r>
-            <w:proofErr w:type="spellEnd"/>
-            <w:r>
-              <w:t xml:space="preserve"> J. 2018 Jan 9;114(1):137-145. </w:t>
+            <w:r>
+              <w:t xml:space="preserve">Biophys J. 2018 Jan 9;114(1):137-145. </w:t>
             </w:r>
             <w:hyperlink r:id="rId5" w:history="1">
               <w:r>
@@ -594,31 +551,7 @@
           </w:tcPr>
           <w:p>
             <w:r>
-              <w:t xml:space="preserve">S. Gao, M.T. Young, J.X. </w:t>
-            </w:r>
-            <w:proofErr w:type="spellStart"/>
-            <w:r>
-              <w:t>Qiu</w:t>
-            </w:r>
-            <w:proofErr w:type="spellEnd"/>
-            <w:r>
-              <w:t xml:space="preserve">, J.B. Christian, P.A. </w:t>
-            </w:r>
-            <w:proofErr w:type="spellStart"/>
-            <w:r>
-              <w:t>Fearn</w:t>
-            </w:r>
-            <w:proofErr w:type="spellEnd"/>
-            <w:r>
-              <w:t xml:space="preserve">, G.D. </w:t>
-            </w:r>
-            <w:proofErr w:type="spellStart"/>
-            <w:r>
-              <w:t>Tourassi</w:t>
-            </w:r>
-            <w:proofErr w:type="spellEnd"/>
-            <w:r>
-              <w:t>, A. Ramanathan</w:t>
+              <w:t>S. Gao, M.T. Young, J.X. Qiu, J.B. Christian, P.A. Fearn, G.D. Tourassi, A. Ramanathan</w:t>
             </w:r>
           </w:p>
         </w:tc>
@@ -667,6 +600,12 @@
           <w:p>
             <w:r>
               <w:t>Journal of American Medical Informatics Association</w:t>
+            </w:r>
+            <w:r>
+              <w:t xml:space="preserve"> 25(3): 321-330</w:t>
+            </w:r>
+            <w:r>
+              <w:t>, 2018</w:t>
             </w:r>
           </w:p>
         </w:tc>
@@ -744,29 +683,8 @@
           </w:tcPr>
           <w:p>
             <w:r>
-              <w:t xml:space="preserve">J.X. </w:t>
-            </w:r>
-            <w:proofErr w:type="spellStart"/>
-            <w:r>
-              <w:t>Qiu</w:t>
-            </w:r>
-            <w:proofErr w:type="spellEnd"/>
-            <w:r>
-              <w:t xml:space="preserve">, H.-Y. Yoon, P.A. </w:t>
-            </w:r>
-            <w:proofErr w:type="spellStart"/>
-            <w:r>
-              <w:t>Fearn</w:t>
-            </w:r>
-            <w:proofErr w:type="spellEnd"/>
-            <w:r>
-              <w:t xml:space="preserve">, G.D. </w:t>
-            </w:r>
-            <w:proofErr w:type="spellStart"/>
-            <w:r>
-              <w:t>Tourassi</w:t>
-            </w:r>
-            <w:proofErr w:type="spellEnd"/>
+              <w:t>J.X. Qiu, H.-Y. Yoon, P.A. Fearn, G.D. Tourassi</w:t>
+            </w:r>
           </w:p>
         </w:tc>
         <w:tc>
@@ -815,6 +733,11 @@
             <w:r>
               <w:t>IEEE Journal of Biomedical and Health Informatics 22(1): 244-251</w:t>
             </w:r>
+            <w:r>
+              <w:t>, 2018</w:t>
+            </w:r>
+            <w:bookmarkStart w:id="0" w:name="_GoBack"/>
+            <w:bookmarkEnd w:id="0"/>
           </w:p>
         </w:tc>
       </w:tr>
@@ -891,15 +814,7 @@
           </w:tcPr>
           <w:p>
             <w:r>
-              <w:t xml:space="preserve">S.M. Hasan, P. </w:t>
-            </w:r>
-            <w:proofErr w:type="spellStart"/>
-            <w:r>
-              <w:t>Fearn</w:t>
-            </w:r>
-            <w:proofErr w:type="spellEnd"/>
-            <w:r>
-              <w:t>, D. Rivera, X-C Wu, J.B. Christian</w:t>
+              <w:t>S.M. Hasan, P. Fearn, D. Rivera, X-C Wu, J.B. Christian</w:t>
             </w:r>
           </w:p>
         </w:tc>
@@ -1032,29 +947,8 @@
           </w:tcPr>
           <w:p>
             <w:r>
-              <w:t xml:space="preserve">J.X. </w:t>
-            </w:r>
-            <w:proofErr w:type="spellStart"/>
-            <w:r>
-              <w:t>Qiu</w:t>
-            </w:r>
-            <w:proofErr w:type="spellEnd"/>
-            <w:r>
-              <w:t xml:space="preserve">, H.J. Yoon, K. Srivastava, T.P. Watson, J.B. Christian, A. Ramanathan, X-C Wu, P.A. </w:t>
-            </w:r>
-            <w:proofErr w:type="spellStart"/>
-            <w:r>
-              <w:t>Fearn</w:t>
-            </w:r>
-            <w:proofErr w:type="spellEnd"/>
-            <w:r>
-              <w:t xml:space="preserve">, G.D. </w:t>
-            </w:r>
-            <w:proofErr w:type="spellStart"/>
-            <w:r>
-              <w:t>Tourassi</w:t>
-            </w:r>
-            <w:proofErr w:type="spellEnd"/>
+              <w:t>J.X. Qiu, H.J. Yoon, K. Srivastava, T.P. Watson, J.B. Christian, A. Ramanathan, X-C Wu, P.A. Fearn, G.D. Tourassi</w:t>
+            </w:r>
           </w:p>
         </w:tc>
         <w:tc>
@@ -1194,31 +1088,7 @@
           </w:tcPr>
           <w:p>
             <w:r>
-              <w:t xml:space="preserve">N. </w:t>
-            </w:r>
-            <w:proofErr w:type="spellStart"/>
-            <w:r>
-              <w:t>Hengartner</w:t>
-            </w:r>
-            <w:proofErr w:type="spellEnd"/>
-            <w:r>
-              <w:t xml:space="preserve">, L. Cuellar, X-C Wu, G.D. </w:t>
-            </w:r>
-            <w:proofErr w:type="spellStart"/>
-            <w:r>
-              <w:t>Tourassi</w:t>
-            </w:r>
-            <w:proofErr w:type="spellEnd"/>
-            <w:r>
-              <w:t xml:space="preserve">, J.X. </w:t>
-            </w:r>
-            <w:proofErr w:type="spellStart"/>
-            <w:r>
-              <w:t>Qiu</w:t>
-            </w:r>
-            <w:proofErr w:type="spellEnd"/>
-            <w:r>
-              <w:t>, J.B. Christian, T. Bhattacharya</w:t>
+              <w:t>N. Hengartner, L. Cuellar, X-C Wu, G.D. Tourassi, J.X. Qiu, J.B. Christian, T. Bhattacharya</w:t>
             </w:r>
           </w:p>
         </w:tc>
@@ -1277,7 +1147,6 @@
           </w:p>
         </w:tc>
       </w:tr>
-      <w:bookmarkEnd w:id="0"/>
     </w:tbl>
     <w:p/>
     <w:sectPr>

</xml_diff>

<commit_message>
Add Yaju's pilot 1 paper
</commit_message>
<xml_diff>
--- a/css/JDACS4C_Publications.docx
+++ b/css/JDACS4C_Publications.docx
@@ -228,6 +228,181 @@
               <w:right w:w="15" w:type="dxa"/>
             </w:tcMar>
             <w:vAlign w:val="center"/>
+          </w:tcPr>
+          <w:p>
+            <w:r>
+              <w:t>1</w:t>
+            </w:r>
+          </w:p>
+        </w:tc>
+        <w:tc>
+          <w:tcPr>
+            <w:tcW w:w="1043" w:type="pct"/>
+            <w:tcBorders>
+              <w:top w:val="single" w:sz="8" w:space="0" w:color="auto"/>
+              <w:left w:val="single" w:sz="8" w:space="0" w:color="auto"/>
+              <w:bottom w:val="single" w:sz="8" w:space="0" w:color="auto"/>
+              <w:right w:val="single" w:sz="8" w:space="0" w:color="auto"/>
+            </w:tcBorders>
+            <w:tcMar>
+              <w:top w:w="15" w:type="dxa"/>
+              <w:left w:w="15" w:type="dxa"/>
+              <w:bottom w:w="15" w:type="dxa"/>
+              <w:right w:w="15" w:type="dxa"/>
+            </w:tcMar>
+            <w:vAlign w:val="center"/>
+          </w:tcPr>
+          <w:p>
+            <w:pPr>
+              <w:pStyle w:val="Heading1"/>
+              <w:rPr>
+                <w:rFonts w:ascii="Calibri" w:eastAsiaTheme="minorHAnsi" w:hAnsi="Calibri" w:cs="Calibri"/>
+                <w:b w:val="0"/>
+                <w:bCs w:val="0"/>
+                <w:kern w:val="0"/>
+                <w:sz w:val="22"/>
+                <w:szCs w:val="22"/>
+              </w:rPr>
+            </w:pPr>
+            <w:r>
+              <w:rPr>
+                <w:rFonts w:ascii="Calibri" w:eastAsiaTheme="minorHAnsi" w:hAnsi="Calibri" w:cs="Calibri"/>
+                <w:b w:val="0"/>
+                <w:bCs w:val="0"/>
+                <w:kern w:val="0"/>
+                <w:sz w:val="22"/>
+                <w:szCs w:val="22"/>
+              </w:rPr>
+              <w:t>“Autoencoder Node Saliency: Selecting Relevant Latent Representations</w:t>
+            </w:r>
+            <w:r>
+              <w:rPr>
+                <w:rFonts w:ascii="Calibri" w:eastAsiaTheme="minorHAnsi" w:hAnsi="Calibri" w:cs="Calibri"/>
+                <w:b w:val="0"/>
+                <w:bCs w:val="0"/>
+                <w:kern w:val="0"/>
+                <w:sz w:val="22"/>
+                <w:szCs w:val="22"/>
+              </w:rPr>
+              <w:t>”</w:t>
+            </w:r>
+          </w:p>
+          <w:p/>
+        </w:tc>
+        <w:tc>
+          <w:tcPr>
+            <w:tcW w:w="1007" w:type="pct"/>
+            <w:tcBorders>
+              <w:top w:val="single" w:sz="8" w:space="0" w:color="auto"/>
+              <w:left w:val="single" w:sz="8" w:space="0" w:color="auto"/>
+              <w:bottom w:val="single" w:sz="8" w:space="0" w:color="auto"/>
+              <w:right w:val="single" w:sz="8" w:space="0" w:color="auto"/>
+            </w:tcBorders>
+            <w:tcMar>
+              <w:top w:w="15" w:type="dxa"/>
+              <w:left w:w="15" w:type="dxa"/>
+              <w:bottom w:w="15" w:type="dxa"/>
+              <w:right w:w="15" w:type="dxa"/>
+            </w:tcMar>
+            <w:vAlign w:val="center"/>
+          </w:tcPr>
+          <w:p>
+            <w:r>
+              <w:t>Ya-Ju FAN</w:t>
+            </w:r>
+          </w:p>
+        </w:tc>
+        <w:tc>
+          <w:tcPr>
+            <w:tcW w:w="437" w:type="pct"/>
+            <w:tcBorders>
+              <w:top w:val="single" w:sz="8" w:space="0" w:color="auto"/>
+              <w:left w:val="single" w:sz="8" w:space="0" w:color="auto"/>
+              <w:bottom w:val="single" w:sz="8" w:space="0" w:color="auto"/>
+              <w:right w:val="single" w:sz="8" w:space="0" w:color="auto"/>
+            </w:tcBorders>
+            <w:tcMar>
+              <w:top w:w="15" w:type="dxa"/>
+              <w:left w:w="15" w:type="dxa"/>
+              <w:bottom w:w="15" w:type="dxa"/>
+              <w:right w:w="15" w:type="dxa"/>
+            </w:tcMar>
+            <w:vAlign w:val="center"/>
+          </w:tcPr>
+          <w:p>
+            <w:r>
+              <w:t>2017</w:t>
+            </w:r>
+          </w:p>
+        </w:tc>
+        <w:tc>
+          <w:tcPr>
+            <w:tcW w:w="2111" w:type="pct"/>
+            <w:tcBorders>
+              <w:top w:val="single" w:sz="8" w:space="0" w:color="auto"/>
+              <w:left w:val="single" w:sz="8" w:space="0" w:color="auto"/>
+              <w:bottom w:val="single" w:sz="8" w:space="0" w:color="auto"/>
+              <w:right w:val="single" w:sz="8" w:space="0" w:color="auto"/>
+            </w:tcBorders>
+            <w:tcMar>
+              <w:top w:w="15" w:type="dxa"/>
+              <w:left w:w="15" w:type="dxa"/>
+              <w:bottom w:w="15" w:type="dxa"/>
+              <w:right w:w="15" w:type="dxa"/>
+            </w:tcMar>
+            <w:vAlign w:val="center"/>
+          </w:tcPr>
+          <w:p>
+            <w:r>
+              <w:t>Journal of Pattern Recognition</w:t>
+            </w:r>
+            <w:r>
+              <w:t xml:space="preserve"> Mar 8, 2018. Open Access, [Link to Paper]: </w:t>
+            </w:r>
+            <w:hyperlink r:id="rId4" w:history="1">
+              <w:r>
+                <w:rPr>
+                  <w:rStyle w:val="Hyperlink"/>
+                </w:rPr>
+                <w:t>arXiv:1</w:t>
+              </w:r>
+              <w:r>
+                <w:rPr>
+                  <w:rStyle w:val="Hyperlink"/>
+                </w:rPr>
+                <w:t>7</w:t>
+              </w:r>
+              <w:r>
+                <w:rPr>
+                  <w:rStyle w:val="Hyperlink"/>
+                </w:rPr>
+                <w:t>11.07871v2</w:t>
+              </w:r>
+            </w:hyperlink>
+          </w:p>
+        </w:tc>
+      </w:tr>
+      <w:tr>
+        <w:trPr>
+          <w:trHeight w:val="1343"/>
+          <w:tblCellSpacing w:w="15" w:type="dxa"/>
+        </w:trPr>
+        <w:tc>
+          <w:tcPr>
+            <w:tcW w:w="333" w:type="pct"/>
+            <w:tcBorders>
+              <w:top w:val="single" w:sz="8" w:space="0" w:color="auto"/>
+              <w:left w:val="single" w:sz="8" w:space="0" w:color="auto"/>
+              <w:bottom w:val="single" w:sz="8" w:space="0" w:color="auto"/>
+              <w:right w:val="single" w:sz="8" w:space="0" w:color="auto"/>
+            </w:tcBorders>
+            <w:tcMar>
+              <w:top w:w="15" w:type="dxa"/>
+              <w:left w:w="15" w:type="dxa"/>
+              <w:bottom w:w="15" w:type="dxa"/>
+              <w:right w:w="15" w:type="dxa"/>
+            </w:tcMar>
+            <w:vAlign w:val="center"/>
             <w:hideMark/>
           </w:tcPr>
           <w:p>
@@ -256,7 +431,15 @@
           </w:tcPr>
           <w:p>
             <w:r>
-              <w:t>“Computational Lipidomics of the Neuronal Plasma Membrane”</w:t>
+              <w:t xml:space="preserve">“Computational </w:t>
+            </w:r>
+            <w:proofErr w:type="spellStart"/>
+            <w:r>
+              <w:t>Lipidomics</w:t>
+            </w:r>
+            <w:proofErr w:type="spellEnd"/>
+            <w:r>
+              <w:t xml:space="preserve"> of the Neuronal Plasma Membrane”</w:t>
             </w:r>
           </w:p>
         </w:tc>
@@ -280,7 +463,23 @@
           </w:tcPr>
           <w:p>
             <w:r>
-              <w:t>H.I. Ingólfsson, T.S. Carpenter, H. Bhatia, P.T. Bremer, S.J. Marrink, F.C. Lightstone</w:t>
+              <w:t xml:space="preserve">H.I. </w:t>
+            </w:r>
+            <w:proofErr w:type="spellStart"/>
+            <w:r>
+              <w:t>Ingólfsson</w:t>
+            </w:r>
+            <w:proofErr w:type="spellEnd"/>
+            <w:r>
+              <w:t xml:space="preserve">, T.S. Carpenter, H. Bhatia, P.T. Bremer, S.J. </w:t>
+            </w:r>
+            <w:proofErr w:type="spellStart"/>
+            <w:r>
+              <w:t>Marrink</w:t>
+            </w:r>
+            <w:proofErr w:type="spellEnd"/>
+            <w:r>
+              <w:t>, F.C. Lightstone</w:t>
             </w:r>
           </w:p>
         </w:tc>
@@ -327,10 +526,15 @@
             <w:hideMark/>
           </w:tcPr>
           <w:p>
-            <w:r>
-              <w:t xml:space="preserve">Biophys. J.  113:2271–2280, 2017. open access, DOI: </w:t>
-            </w:r>
-            <w:hyperlink r:id="rId4" w:history="1">
+            <w:proofErr w:type="spellStart"/>
+            <w:r>
+              <w:t>Biophys</w:t>
+            </w:r>
+            <w:proofErr w:type="spellEnd"/>
+            <w:r>
+              <w:t xml:space="preserve">. J.  113:2271–2280, 2017. open access, DOI: </w:t>
+            </w:r>
+            <w:hyperlink r:id="rId5" w:history="1">
               <w:r>
                 <w:rPr>
                   <w:rStyle w:val="Hyperlink"/>
@@ -340,6 +544,8 @@
             </w:hyperlink>
           </w:p>
         </w:tc>
+        <w:bookmarkStart w:id="0" w:name="_GoBack"/>
+        <w:bookmarkEnd w:id="0"/>
       </w:tr>
       <w:tr>
         <w:trPr>
@@ -414,7 +620,15 @@
           </w:tcPr>
           <w:p>
             <w:r>
-              <w:t>Chung JK, Lee YK, Denson JP, Gillette WK, Alvarez  S, Stephen AG, Groves JT</w:t>
+              <w:t xml:space="preserve">Chung JK, Lee YK, Denson JP, Gillette WK, </w:t>
+            </w:r>
+            <w:proofErr w:type="gramStart"/>
+            <w:r>
+              <w:t>Alvarez  S</w:t>
+            </w:r>
+            <w:proofErr w:type="gramEnd"/>
+            <w:r>
+              <w:t>, Stephen AG, Groves JT</w:t>
             </w:r>
           </w:p>
         </w:tc>
@@ -461,10 +675,15 @@
             <w:hideMark/>
           </w:tcPr>
           <w:p>
-            <w:r>
-              <w:t xml:space="preserve">Biophys J. 2018 Jan 9;114(1):137-145. </w:t>
-            </w:r>
-            <w:hyperlink r:id="rId5" w:history="1">
+            <w:proofErr w:type="spellStart"/>
+            <w:r>
+              <w:t>Biophys</w:t>
+            </w:r>
+            <w:proofErr w:type="spellEnd"/>
+            <w:r>
+              <w:t xml:space="preserve"> J. 2018 Jan 9;114(1):137-145. </w:t>
+            </w:r>
+            <w:hyperlink r:id="rId6" w:history="1">
               <w:r>
                 <w:rPr>
                   <w:rStyle w:val="Hyperlink"/>
@@ -551,7 +770,31 @@
           </w:tcPr>
           <w:p>
             <w:r>
-              <w:t>S. Gao, M.T. Young, J.X. Qiu, J.B. Christian, P.A. Fearn, G.D. Tourassi, A. Ramanathan</w:t>
+              <w:t xml:space="preserve">S. Gao, M.T. Young, J.X. </w:t>
+            </w:r>
+            <w:proofErr w:type="spellStart"/>
+            <w:r>
+              <w:t>Qiu</w:t>
+            </w:r>
+            <w:proofErr w:type="spellEnd"/>
+            <w:r>
+              <w:t xml:space="preserve">, J.B. Christian, P.A. </w:t>
+            </w:r>
+            <w:proofErr w:type="spellStart"/>
+            <w:r>
+              <w:t>Fearn</w:t>
+            </w:r>
+            <w:proofErr w:type="spellEnd"/>
+            <w:r>
+              <w:t xml:space="preserve">, G.D. </w:t>
+            </w:r>
+            <w:proofErr w:type="spellStart"/>
+            <w:r>
+              <w:t>Tourassi</w:t>
+            </w:r>
+            <w:proofErr w:type="spellEnd"/>
+            <w:r>
+              <w:t>, A. Ramanathan</w:t>
             </w:r>
           </w:p>
         </w:tc>
@@ -683,8 +926,29 @@
           </w:tcPr>
           <w:p>
             <w:r>
-              <w:t>J.X. Qiu, H.-Y. Yoon, P.A. Fearn, G.D. Tourassi</w:t>
-            </w:r>
+              <w:t xml:space="preserve">J.X. </w:t>
+            </w:r>
+            <w:proofErr w:type="spellStart"/>
+            <w:r>
+              <w:t>Qiu</w:t>
+            </w:r>
+            <w:proofErr w:type="spellEnd"/>
+            <w:r>
+              <w:t xml:space="preserve">, H.-Y. Yoon, P.A. </w:t>
+            </w:r>
+            <w:proofErr w:type="spellStart"/>
+            <w:r>
+              <w:t>Fearn</w:t>
+            </w:r>
+            <w:proofErr w:type="spellEnd"/>
+            <w:r>
+              <w:t xml:space="preserve">, G.D. </w:t>
+            </w:r>
+            <w:proofErr w:type="spellStart"/>
+            <w:r>
+              <w:t>Tourassi</w:t>
+            </w:r>
+            <w:proofErr w:type="spellEnd"/>
           </w:p>
         </w:tc>
         <w:tc>
@@ -736,8 +1000,6 @@
             <w:r>
               <w:t>, 2018</w:t>
             </w:r>
-            <w:bookmarkStart w:id="0" w:name="_GoBack"/>
-            <w:bookmarkEnd w:id="0"/>
           </w:p>
         </w:tc>
       </w:tr>
@@ -766,6 +1028,7 @@
           </w:tcPr>
           <w:p>
             <w:r>
+              <w:lastRenderedPageBreak/>
               <w:t>3</w:t>
             </w:r>
           </w:p>
@@ -814,7 +1077,15 @@
           </w:tcPr>
           <w:p>
             <w:r>
-              <w:t>S.M. Hasan, P. Fearn, D. Rivera, X-C Wu, J.B. Christian</w:t>
+              <w:t xml:space="preserve">S.M. Hasan, P. </w:t>
+            </w:r>
+            <w:proofErr w:type="spellStart"/>
+            <w:r>
+              <w:t>Fearn</w:t>
+            </w:r>
+            <w:proofErr w:type="spellEnd"/>
+            <w:r>
+              <w:t>, D. Rivera, X-C Wu, J.B. Christian</w:t>
             </w:r>
           </w:p>
         </w:tc>
@@ -898,7 +1169,6 @@
           </w:tcPr>
           <w:p>
             <w:r>
-              <w:lastRenderedPageBreak/>
               <w:t>3</w:t>
             </w:r>
           </w:p>
@@ -947,8 +1217,29 @@
           </w:tcPr>
           <w:p>
             <w:r>
-              <w:t>J.X. Qiu, H.J. Yoon, K. Srivastava, T.P. Watson, J.B. Christian, A. Ramanathan, X-C Wu, P.A. Fearn, G.D. Tourassi</w:t>
-            </w:r>
+              <w:t xml:space="preserve">J.X. </w:t>
+            </w:r>
+            <w:proofErr w:type="spellStart"/>
+            <w:r>
+              <w:t>Qiu</w:t>
+            </w:r>
+            <w:proofErr w:type="spellEnd"/>
+            <w:r>
+              <w:t xml:space="preserve">, H.J. Yoon, K. Srivastava, T.P. Watson, J.B. Christian, A. Ramanathan, X-C Wu, P.A. </w:t>
+            </w:r>
+            <w:proofErr w:type="spellStart"/>
+            <w:r>
+              <w:t>Fearn</w:t>
+            </w:r>
+            <w:proofErr w:type="spellEnd"/>
+            <w:r>
+              <w:t xml:space="preserve">, G.D. </w:t>
+            </w:r>
+            <w:proofErr w:type="spellStart"/>
+            <w:r>
+              <w:t>Tourassi</w:t>
+            </w:r>
+            <w:proofErr w:type="spellEnd"/>
           </w:p>
         </w:tc>
         <w:tc>
@@ -1088,7 +1379,31 @@
           </w:tcPr>
           <w:p>
             <w:r>
-              <w:t>N. Hengartner, L. Cuellar, X-C Wu, G.D. Tourassi, J.X. Qiu, J.B. Christian, T. Bhattacharya</w:t>
+              <w:t xml:space="preserve">N. </w:t>
+            </w:r>
+            <w:proofErr w:type="spellStart"/>
+            <w:r>
+              <w:t>Hengartner</w:t>
+            </w:r>
+            <w:proofErr w:type="spellEnd"/>
+            <w:r>
+              <w:t xml:space="preserve">, L. Cuellar, X-C Wu, G.D. </w:t>
+            </w:r>
+            <w:proofErr w:type="spellStart"/>
+            <w:r>
+              <w:t>Tourassi</w:t>
+            </w:r>
+            <w:proofErr w:type="spellEnd"/>
+            <w:r>
+              <w:t xml:space="preserve">, J.X. </w:t>
+            </w:r>
+            <w:proofErr w:type="spellStart"/>
+            <w:r>
+              <w:t>Qiu</w:t>
+            </w:r>
+            <w:proofErr w:type="spellEnd"/>
+            <w:r>
+              <w:t>, J.B. Christian, T. Bhattacharya</w:t>
             </w:r>
           </w:p>
         </w:tc>
@@ -1564,6 +1879,26 @@
       <w:rFonts w:ascii="Calibri" w:hAnsi="Calibri" w:cs="Calibri"/>
     </w:rPr>
   </w:style>
+  <w:style w:type="paragraph" w:styleId="Heading1">
+    <w:name w:val="heading 1"/>
+    <w:basedOn w:val="Normal"/>
+    <w:link w:val="Heading1Char"/>
+    <w:uiPriority w:val="9"/>
+    <w:qFormat/>
+    <w:rsid w:val="00C27FE5"/>
+    <w:pPr>
+      <w:spacing w:before="100" w:beforeAutospacing="1" w:after="100" w:afterAutospacing="1"/>
+      <w:outlineLvl w:val="0"/>
+    </w:pPr>
+    <w:rPr>
+      <w:rFonts w:ascii="Times New Roman" w:eastAsia="Times New Roman" w:hAnsi="Times New Roman" w:cs="Times New Roman"/>
+      <w:b/>
+      <w:bCs/>
+      <w:kern w:val="36"/>
+      <w:sz w:val="48"/>
+      <w:szCs w:val="48"/>
+    </w:rPr>
+  </w:style>
   <w:style w:type="character" w:default="1" w:styleId="DefaultParagraphFont">
     <w:name w:val="Default Paragraph Font"/>
     <w:uiPriority w:val="1"/>
@@ -1634,6 +1969,38 @@
     <w:rPr>
       <w:i/>
       <w:iCs/>
+    </w:rPr>
+  </w:style>
+  <w:style w:type="character" w:customStyle="1" w:styleId="Heading1Char">
+    <w:name w:val="Heading 1 Char"/>
+    <w:basedOn w:val="DefaultParagraphFont"/>
+    <w:link w:val="Heading1"/>
+    <w:uiPriority w:val="9"/>
+    <w:rsid w:val="00C27FE5"/>
+    <w:rPr>
+      <w:rFonts w:ascii="Times New Roman" w:eastAsia="Times New Roman" w:hAnsi="Times New Roman" w:cs="Times New Roman"/>
+      <w:b/>
+      <w:bCs/>
+      <w:kern w:val="36"/>
+      <w:sz w:val="48"/>
+      <w:szCs w:val="48"/>
+    </w:rPr>
+  </w:style>
+  <w:style w:type="character" w:customStyle="1" w:styleId="arxivid">
+    <w:name w:val="arxivid"/>
+    <w:basedOn w:val="DefaultParagraphFont"/>
+    <w:rsid w:val="00C27FE5"/>
+  </w:style>
+  <w:style w:type="character" w:styleId="FollowedHyperlink">
+    <w:name w:val="FollowedHyperlink"/>
+    <w:basedOn w:val="DefaultParagraphFont"/>
+    <w:uiPriority w:val="99"/>
+    <w:semiHidden/>
+    <w:unhideWhenUsed/>
+    <w:rsid w:val="00C27FE5"/>
+    <w:rPr>
+      <w:color w:val="954F72" w:themeColor="followedHyperlink"/>
+      <w:u w:val="single"/>
     </w:rPr>
   </w:style>
 </w:styles>

</xml_diff>